<commit_message>
Fixed elin commets and respons document is done
</commit_message>
<xml_diff>
--- a/fas2_review/respons_granskning1.docx
+++ b/fas2_review/respons_granskning1.docx
@@ -569,7 +569,21 @@
         <w:rPr>
           <w:lang w:val="sv-SE"/>
         </w:rPr>
-        <w:t>Förändringarna mellan linjer 105-156.</w:t>
+        <w:t xml:space="preserve">Förändringarna mellan linjer </w:t>
+      </w:r>
+      <w:r>
+        <w:rPr>
+          <w:lang w:val="sv-SE"/>
+        </w:rPr>
+        <w:t>84-113</w:t>
+      </w:r>
+      <w:bookmarkStart w:id="0" w:name="_GoBack"/>
+      <w:bookmarkEnd w:id="0"/>
+      <w:r>
+        <w:rPr>
+          <w:lang w:val="sv-SE"/>
+        </w:rPr>
+        <w:t>.</w:t>
       </w:r>
     </w:p>
     <w:p>
@@ -1746,7 +1760,19 @@
         <w:rPr>
           <w:lang w:val="sv-SE"/>
         </w:rPr>
-        <w:t xml:space="preserve"> till: ”Fördelar med att använda en pedagogisk modell inkluderar e.g. ökad struktur av kursinnehåll, en mer effektiv lärande för studenter med olika bakgrund, bättre långvarig inlärning för studenterna, samt tydligare inlärningsmål.”</w:t>
+        <w:t xml:space="preserve"> till: ”</w:t>
+      </w:r>
+      <w:r>
+        <w:rPr>
+          <w:lang w:val="sv-SE"/>
+        </w:rPr>
+        <w:t xml:space="preserve"> Fördelar med att använda en pedagogisk modell inkluderar e.g. ökad struktur av kursinnehåll, mer effektivt lärande för studenter med olika bakgrund, bättre långvarig inlärning för studenterna, samt tydligare inlärningsmål</w:t>
+      </w:r>
+      <w:r>
+        <w:rPr>
+          <w:lang w:val="sv-SE"/>
+        </w:rPr>
+        <w:t>.”</w:t>
       </w:r>
     </w:p>
     <w:p>
@@ -1775,7 +1801,7 @@
           <w:u w:val="single"/>
           <w:lang w:val="sv-SE"/>
         </w:rPr>
-        <w:t>10-13</w:t>
+        <w:t>11-12</w:t>
       </w:r>
     </w:p>
     <w:p>
@@ -1923,7 +1949,14 @@
           <w:u w:val="single"/>
           <w:lang w:val="sv-SE"/>
         </w:rPr>
-        <w:t>Linje 16-19</w:t>
+        <w:t>Linje 16-1</w:t>
+      </w:r>
+      <w:r>
+        <w:rPr>
+          <w:u w:val="single"/>
+          <w:lang w:val="sv-SE"/>
+        </w:rPr>
+        <w:t>8</w:t>
       </w:r>
     </w:p>
     <w:p>
@@ -2101,8 +2134,6 @@
         </w:rPr>
         <w:t>Linje 56-57</w:t>
       </w:r>
-      <w:bookmarkStart w:id="0" w:name="_GoBack"/>
-      <w:bookmarkEnd w:id="0"/>
     </w:p>
     <w:p>
       <w:pPr>
@@ -2160,7 +2191,7 @@
         <w:rPr>
           <w:lang w:val="sv-SE"/>
         </w:rPr>
-        <w:t>r det en beteckning vid linje 57</w:t>
+        <w:t>r det en beteckning vid linje 58</w:t>
       </w:r>
       <w:r>
         <w:rPr>
@@ -2253,7 +2284,13 @@
         <w:rPr>
           <w:lang w:val="sv-SE"/>
         </w:rPr>
-        <w:t>”Lärometoderna etableras i många fall igenom testning och bevisning av validiteten med hjälp av undervisningen av studenter.”</w:t>
+        <w:t>”</w:t>
+      </w:r>
+      <w:r>
+        <w:rPr>
+          <w:lang w:val="sv-SE"/>
+        </w:rPr>
+        <w:t>Lärometoderna grundar sig ofta i pedagogiska modeller och etableras i många fall igenom testning och bevisning av validiteten med hjälp av undervisningen av studenter”</w:t>
       </w:r>
     </w:p>
     <w:p>
@@ -2403,14 +2440,12 @@
         </w:rPr>
         <w:t xml:space="preserve">”Det kan </w:t>
       </w:r>
-      <w:proofErr w:type="spellStart"/>
-      <w:r>
-        <w:rPr>
-          <w:lang w:val="sv-SE"/>
-        </w:rPr>
-        <w:t>likså</w:t>
-      </w:r>
-      <w:proofErr w:type="spellEnd"/>
+      <w:r>
+        <w:rPr>
+          <w:lang w:val="sv-SE"/>
+        </w:rPr>
+        <w:t>likaså</w:t>
+      </w:r>
       <w:r>
         <w:rPr>
           <w:lang w:val="sv-SE"/>
@@ -2502,7 +2537,21 @@
           <w:u w:val="single"/>
           <w:lang w:val="sv-SE"/>
         </w:rPr>
-        <w:t>Linje 72-74</w:t>
+        <w:t>Linje 71</w:t>
+      </w:r>
+      <w:r>
+        <w:rPr>
+          <w:u w:val="single"/>
+          <w:lang w:val="sv-SE"/>
+        </w:rPr>
+        <w:t>-7</w:t>
+      </w:r>
+      <w:r>
+        <w:rPr>
+          <w:u w:val="single"/>
+          <w:lang w:val="sv-SE"/>
+        </w:rPr>
+        <w:t>4</w:t>
       </w:r>
     </w:p>
     <w:p>
@@ -2633,20 +2682,39 @@
           <w:u w:val="single"/>
           <w:lang w:val="sv-SE"/>
         </w:rPr>
-        <w:t>Linje 75-76</w:t>
-      </w:r>
-    </w:p>
-    <w:p>
-      <w:pPr>
-        <w:rPr>
-          <w:lang w:val="sv-SE"/>
-        </w:rPr>
-      </w:pPr>
-      <w:r>
-        <w:rPr>
-          <w:lang w:val="sv-SE"/>
-        </w:rPr>
-        <w:t>”I och med detta kan implementeringen av en pedagogisk modell i ett ELF ge en stark utveckling och förbättring i kvaliteten av ELF’s framtida e-kurser.”</w:t>
+        <w:t>Linje 74</w:t>
+      </w:r>
+      <w:r>
+        <w:rPr>
+          <w:u w:val="single"/>
+          <w:lang w:val="sv-SE"/>
+        </w:rPr>
+        <w:t>-76</w:t>
+      </w:r>
+    </w:p>
+    <w:p>
+      <w:pPr>
+        <w:rPr>
+          <w:lang w:val="sv-SE"/>
+        </w:rPr>
+      </w:pPr>
+      <w:r>
+        <w:rPr>
+          <w:lang w:val="sv-SE"/>
+        </w:rPr>
+        <w:t>”</w:t>
+      </w:r>
+      <w:r>
+        <w:rPr>
+          <w:lang w:val="sv-SE"/>
+        </w:rPr>
+        <w:t>I och med detta kan implementeringen av en pedagogisk modell i ett ELF ge en stark utveckling och förbättrad kvalitet av ELF’s framtida e-kurser</w:t>
+      </w:r>
+      <w:r>
+        <w:rPr>
+          <w:lang w:val="sv-SE"/>
+        </w:rPr>
+        <w:t>.”</w:t>
       </w:r>
     </w:p>
     <w:p>
@@ -2746,7 +2814,19 @@
         <w:rPr>
           <w:lang w:val="sv-SE"/>
         </w:rPr>
-        <w:t>”Deras lämplighet beror i huvudsak på vilken slags inlärning som ska tilldelas i undervisningen.”</w:t>
+        <w:t>”</w:t>
+      </w:r>
+      <w:r>
+        <w:rPr>
+          <w:lang w:val="sv-SE"/>
+        </w:rPr>
+        <w:t>Deras lämplighet beror huvudsakligen på vilken slags inlärning som ska tilldelas i undervisningen</w:t>
+      </w:r>
+      <w:r>
+        <w:rPr>
+          <w:lang w:val="sv-SE"/>
+        </w:rPr>
+        <w:t>.”</w:t>
       </w:r>
     </w:p>
     <w:p>
@@ -2840,7 +2920,14 @@
           <w:u w:val="single"/>
           <w:lang w:val="sv-SE"/>
         </w:rPr>
-        <w:t>128-147</w:t>
+        <w:t>128-14</w:t>
+      </w:r>
+      <w:r>
+        <w:rPr>
+          <w:u w:val="single"/>
+          <w:lang w:val="sv-SE"/>
+        </w:rPr>
+        <w:t>5</w:t>
       </w:r>
     </w:p>
     <w:p>
@@ -2899,28 +2986,54 @@
         <w:rPr>
           <w:lang w:val="sv-SE"/>
         </w:rPr>
-        <w:t>En rubrik, ”Resultat sammanfattning”, har lagts till. Alternativt, kan jag tycka att rubriken ”Syfte” kan tas bort.</w:t>
-      </w:r>
-    </w:p>
-    <w:p>
-      <w:pPr>
-        <w:rPr>
-          <w:lang w:val="sv-SE"/>
-        </w:rPr>
-      </w:pPr>
-    </w:p>
-    <w:p>
-      <w:pPr>
-        <w:rPr>
-          <w:lang w:val="sv-SE"/>
-        </w:rPr>
-      </w:pPr>
-      <w:r>
-        <w:rPr>
-          <w:u w:val="single"/>
-          <w:lang w:val="sv-SE"/>
-        </w:rPr>
-        <w:t>Linje 154-156</w:t>
+        <w:t>En rubrik, ”Resultat sammanfattning”, har lagts till. Alternativt, kan jag tycka att rubriken ”Syfte”</w:t>
+      </w:r>
+      <w:r>
+        <w:rPr>
+          <w:lang w:val="sv-SE"/>
+        </w:rPr>
+        <w:t>(linje 115)</w:t>
+      </w:r>
+      <w:r>
+        <w:rPr>
+          <w:lang w:val="sv-SE"/>
+        </w:rPr>
+        <w:t xml:space="preserve"> kan tas bort.</w:t>
+      </w:r>
+    </w:p>
+    <w:p>
+      <w:pPr>
+        <w:rPr>
+          <w:lang w:val="sv-SE"/>
+        </w:rPr>
+      </w:pPr>
+    </w:p>
+    <w:p>
+      <w:pPr>
+        <w:rPr>
+          <w:lang w:val="sv-SE"/>
+        </w:rPr>
+      </w:pPr>
+      <w:r>
+        <w:rPr>
+          <w:u w:val="single"/>
+          <w:lang w:val="sv-SE"/>
+        </w:rPr>
+        <w:t>Linje 152</w:t>
+      </w:r>
+      <w:r>
+        <w:rPr>
+          <w:u w:val="single"/>
+          <w:lang w:val="sv-SE"/>
+        </w:rPr>
+        <w:t>-15</w:t>
+      </w:r>
+      <w:r>
+        <w:rPr>
+          <w:u w:val="single"/>
+          <w:lang w:val="sv-SE"/>
+        </w:rPr>
+        <w:t>4</w:t>
       </w:r>
     </w:p>
     <w:p>
@@ -3052,200 +3165,255 @@
           <w:u w:val="single"/>
           <w:lang w:val="sv-SE"/>
         </w:rPr>
-        <w:t>Linje 175-</w:t>
-      </w:r>
-      <w:r>
-        <w:rPr>
-          <w:u w:val="single"/>
-          <w:lang w:val="sv-SE"/>
-        </w:rPr>
-        <w:t>177</w:t>
-      </w:r>
-    </w:p>
-    <w:p>
-      <w:pPr>
-        <w:rPr>
-          <w:lang w:val="sv-SE"/>
-        </w:rPr>
-      </w:pPr>
-      <w:r>
-        <w:rPr>
-          <w:lang w:val="sv-SE"/>
-        </w:rPr>
-        <w:t xml:space="preserve">”Antalet frågor per modell och element reflekterar den mängd frågor som </w:t>
+        <w:t>Linje 172</w:t>
+      </w:r>
+      <w:r>
+        <w:rPr>
+          <w:u w:val="single"/>
+          <w:lang w:val="sv-SE"/>
+        </w:rPr>
+        <w:t>-</w:t>
+      </w:r>
+      <w:r>
+        <w:rPr>
+          <w:u w:val="single"/>
+          <w:lang w:val="sv-SE"/>
+        </w:rPr>
+        <w:t>17</w:t>
+      </w:r>
+      <w:r>
+        <w:rPr>
+          <w:u w:val="single"/>
+          <w:lang w:val="sv-SE"/>
+        </w:rPr>
+        <w:t>4</w:t>
+      </w:r>
+    </w:p>
+    <w:p>
+      <w:pPr>
+        <w:rPr>
+          <w:lang w:val="sv-SE"/>
+        </w:rPr>
+      </w:pPr>
+      <w:r>
+        <w:rPr>
+          <w:lang w:val="sv-SE"/>
+        </w:rPr>
+        <w:t>”Antalet frågor per modell och element reflekterar den mängd frågor som bedömdes vara nödvändigt för att urskilja vilken modell som passade bäst för de fas.”</w:t>
+      </w:r>
+    </w:p>
+    <w:p>
+      <w:pPr>
+        <w:rPr>
+          <w:lang w:val="sv-SE"/>
+        </w:rPr>
+      </w:pPr>
+    </w:p>
+    <w:p>
+      <w:pPr>
+        <w:rPr>
+          <w:lang w:val="sv-SE"/>
+        </w:rPr>
+      </w:pPr>
+      <w:r>
+        <w:rPr>
+          <w:lang w:val="sv-SE"/>
+        </w:rPr>
+        <w:t>Kommentar:</w:t>
+      </w:r>
+    </w:p>
+    <w:p>
+      <w:pPr>
+        <w:rPr>
+          <w:lang w:val="sv-SE"/>
+        </w:rPr>
+      </w:pPr>
+      <w:r>
+        <w:rPr>
+          <w:lang w:val="sv-SE"/>
+        </w:rPr>
+        <w:t>”Hur bedömdes det? Vem/vad låg till grund för bedömningen?”</w:t>
+      </w:r>
+    </w:p>
+    <w:p>
+      <w:pPr>
+        <w:rPr>
+          <w:lang w:val="sv-SE"/>
+        </w:rPr>
+      </w:pPr>
+    </w:p>
+    <w:p>
+      <w:pPr>
+        <w:rPr>
+          <w:lang w:val="sv-SE"/>
+        </w:rPr>
+      </w:pPr>
+      <w:r>
+        <w:rPr>
+          <w:lang w:val="sv-SE"/>
+        </w:rPr>
+        <w:t>Respons:</w:t>
+      </w:r>
+    </w:p>
+    <w:p>
+      <w:pPr>
+        <w:rPr>
+          <w:lang w:val="sv-SE"/>
+        </w:rPr>
+      </w:pPr>
+      <w:r>
+        <w:rPr>
+          <w:lang w:val="sv-SE"/>
+        </w:rPr>
+        <w:t>F</w:t>
+      </w:r>
+      <w:r>
+        <w:rPr>
+          <w:lang w:val="sv-SE"/>
+        </w:rPr>
+        <w:t>örändrat</w:t>
+      </w:r>
+      <w:r>
+        <w:rPr>
+          <w:lang w:val="sv-SE"/>
+        </w:rPr>
+        <w:t xml:space="preserve"> till: ”</w:t>
+      </w:r>
+      <w:r>
+        <w:t xml:space="preserve"> </w:t>
+      </w:r>
+      <w:r>
+        <w:rPr>
+          <w:lang w:val="sv-SE"/>
+        </w:rPr>
+        <w:t>Antalet frågor per modell och element reflekterar den mängd frågor som var nödvändigt för att urskilja vilken modell som passade bäst för den aktuella fasen.</w:t>
+      </w:r>
+      <w:r>
+        <w:rPr>
+          <w:lang w:val="sv-SE"/>
+        </w:rPr>
+        <w:t>”</w:t>
+      </w:r>
+    </w:p>
+    <w:p>
+      <w:pPr>
+        <w:rPr>
+          <w:lang w:val="sv-SE"/>
+        </w:rPr>
+      </w:pPr>
+    </w:p>
+    <w:p>
+      <w:pPr>
+        <w:rPr>
+          <w:lang w:val="sv-SE"/>
+        </w:rPr>
+      </w:pPr>
+      <w:r>
+        <w:rPr>
+          <w:u w:val="single"/>
+          <w:lang w:val="sv-SE"/>
+        </w:rPr>
+        <w:t>Linje 169</w:t>
+      </w:r>
+      <w:r>
+        <w:rPr>
+          <w:u w:val="single"/>
+          <w:lang w:val="sv-SE"/>
+        </w:rPr>
+        <w:t>-17</w:t>
+      </w:r>
+      <w:r>
+        <w:rPr>
+          <w:u w:val="single"/>
+          <w:lang w:val="sv-SE"/>
+        </w:rPr>
+        <w:t>1</w:t>
+      </w:r>
+    </w:p>
+    <w:p>
+      <w:pPr>
+        <w:rPr>
+          <w:lang w:val="sv-SE"/>
+        </w:rPr>
+      </w:pPr>
+      <w:r>
+        <w:rPr>
+          <w:lang w:val="sv-SE"/>
+        </w:rPr>
+        <w:t>Kommentar: ”Vilka var frågo</w:t>
+      </w:r>
+      <w:r>
+        <w:rPr>
+          <w:lang w:val="sv-SE"/>
+        </w:rPr>
+        <w:t>rna? Kopplingar till pedagogiska modeller och Grades riktlinjer?”</w:t>
+      </w:r>
+    </w:p>
+    <w:p>
+      <w:pPr>
+        <w:rPr>
+          <w:lang w:val="sv-SE"/>
+        </w:rPr>
+      </w:pPr>
+      <w:r>
+        <w:rPr>
+          <w:lang w:val="sv-SE"/>
+        </w:rPr>
+        <w:t>Respons:</w:t>
+      </w:r>
+    </w:p>
+    <w:p>
+      <w:pPr>
+        <w:rPr>
+          <w:lang w:val="sv-SE"/>
+        </w:rPr>
+      </w:pPr>
+      <w:r>
+        <w:rPr>
+          <w:lang w:val="sv-SE"/>
+        </w:rPr>
+        <w:t>Vilka var frågo</w:t>
+      </w:r>
+      <w:r>
+        <w:rPr>
+          <w:lang w:val="sv-SE"/>
+        </w:rPr>
+        <w:t xml:space="preserve">rna? </w:t>
       </w:r>
       <w:proofErr w:type="gramStart"/>
       <w:r>
         <w:rPr>
           <w:lang w:val="sv-SE"/>
         </w:rPr>
-        <w:t>bedömdes vara nödvändigt för att urskilja vilken modell som passade bäst för de fas.”</w:t>
+        <w:t>-</w:t>
       </w:r>
       <w:proofErr w:type="gramEnd"/>
-    </w:p>
-    <w:p>
-      <w:pPr>
-        <w:rPr>
-          <w:lang w:val="sv-SE"/>
-        </w:rPr>
-      </w:pPr>
-    </w:p>
-    <w:p>
-      <w:pPr>
-        <w:rPr>
-          <w:lang w:val="sv-SE"/>
-        </w:rPr>
-      </w:pPr>
-      <w:r>
-        <w:rPr>
-          <w:lang w:val="sv-SE"/>
-        </w:rPr>
-        <w:t>Kommentar:</w:t>
-      </w:r>
-    </w:p>
-    <w:p>
-      <w:pPr>
-        <w:rPr>
-          <w:lang w:val="sv-SE"/>
-        </w:rPr>
-      </w:pPr>
-      <w:r>
-        <w:rPr>
-          <w:lang w:val="sv-SE"/>
-        </w:rPr>
-        <w:t>”Hur bedömdes det? Vem/vad låg till grund för bedömningen?”</w:t>
-      </w:r>
-    </w:p>
-    <w:p>
-      <w:pPr>
-        <w:rPr>
-          <w:lang w:val="sv-SE"/>
-        </w:rPr>
-      </w:pPr>
-    </w:p>
-    <w:p>
-      <w:pPr>
-        <w:rPr>
-          <w:lang w:val="sv-SE"/>
-        </w:rPr>
-      </w:pPr>
-      <w:r>
-        <w:rPr>
-          <w:lang w:val="sv-SE"/>
-        </w:rPr>
-        <w:t>Respons:</w:t>
-      </w:r>
-    </w:p>
-    <w:p>
-      <w:pPr>
-        <w:rPr>
-          <w:lang w:val="sv-SE"/>
-        </w:rPr>
-      </w:pPr>
-      <w:r>
-        <w:rPr>
-          <w:lang w:val="sv-SE"/>
-        </w:rPr>
-        <w:t>F</w:t>
-      </w:r>
-      <w:r>
-        <w:rPr>
-          <w:lang w:val="sv-SE"/>
-        </w:rPr>
-        <w:t>örändrat</w:t>
-      </w:r>
-      <w:r>
-        <w:rPr>
-          <w:lang w:val="sv-SE"/>
-        </w:rPr>
-        <w:t xml:space="preserve"> till: ”Antalet frågor per modell och element reflekterar den mängd frågor som var nödvändigt för att urskilja vilken modell som passade bäst för de fas.”</w:t>
-      </w:r>
-    </w:p>
-    <w:p>
-      <w:pPr>
-        <w:rPr>
-          <w:lang w:val="sv-SE"/>
-        </w:rPr>
-      </w:pPr>
-    </w:p>
-    <w:p>
-      <w:pPr>
-        <w:rPr>
-          <w:lang w:val="sv-SE"/>
-        </w:rPr>
-      </w:pPr>
-      <w:r>
-        <w:rPr>
-          <w:u w:val="single"/>
-          <w:lang w:val="sv-SE"/>
-        </w:rPr>
-        <w:t>Linje 171-173</w:t>
-      </w:r>
-    </w:p>
-    <w:p>
-      <w:pPr>
-        <w:rPr>
-          <w:lang w:val="sv-SE"/>
-        </w:rPr>
-      </w:pPr>
-      <w:r>
-        <w:rPr>
-          <w:lang w:val="sv-SE"/>
-        </w:rPr>
-        <w:t>Kommentar: ”Vilka var frågarna? Kopplingar till pedagogiska modeller och Grades riktlinjer?”</w:t>
-      </w:r>
-    </w:p>
-    <w:p>
-      <w:pPr>
-        <w:rPr>
-          <w:lang w:val="sv-SE"/>
-        </w:rPr>
-      </w:pPr>
-      <w:r>
-        <w:rPr>
-          <w:lang w:val="sv-SE"/>
-        </w:rPr>
-        <w:t>Respons:</w:t>
-      </w:r>
-    </w:p>
-    <w:p>
-      <w:pPr>
-        <w:rPr>
-          <w:lang w:val="sv-SE"/>
-        </w:rPr>
-      </w:pPr>
-      <w:r>
-        <w:rPr>
-          <w:lang w:val="sv-SE"/>
-        </w:rPr>
-        <w:t xml:space="preserve">Vilka var frågarna? </w:t>
-      </w:r>
-      <w:proofErr w:type="gramStart"/>
-      <w:r>
-        <w:rPr>
-          <w:lang w:val="sv-SE"/>
-        </w:rPr>
-        <w:t>-</w:t>
-      </w:r>
-      <w:proofErr w:type="gramEnd"/>
-      <w:r>
-        <w:rPr>
-          <w:lang w:val="sv-SE"/>
-        </w:rPr>
-        <w:t xml:space="preserve"> Står i texten där frågarna är: ”Genom att använda faktauppställning kunde sedan frågekonstruktioner skapas för en intervju vilket i sin tur kunde evaluera betydelsen av modell fas enligt Grades pedagogiska riktlinjer (</w:t>
-      </w:r>
-      <w:r>
-        <w:rPr>
-          <w:u w:val="single"/>
-          <w:lang w:val="sv-SE"/>
-        </w:rPr>
-        <w:t>Bilaga 2</w:t>
-      </w:r>
-      <w:r>
-        <w:rPr>
-          <w:lang w:val="sv-SE"/>
-        </w:rPr>
-        <w:t>)”</w:t>
+      <w:r>
+        <w:rPr>
+          <w:lang w:val="sv-SE"/>
+        </w:rPr>
+        <w:t>Står i texten där frågo</w:t>
+      </w:r>
+      <w:r>
+        <w:rPr>
+          <w:lang w:val="sv-SE"/>
+        </w:rPr>
+        <w:t>rna är: ”</w:t>
+      </w:r>
+      <w:r>
+        <w:t xml:space="preserve"> </w:t>
+      </w:r>
+      <w:r>
+        <w:rPr>
+          <w:lang w:val="sv-SE"/>
+        </w:rPr>
+        <w:t>Genom att använda faktauppställning kunde sedan frågekonstruktioner skapas för en intervju vilket i sin tur kunde evaluera betydelsen av modell-fas enligt Grades pedagogiska riktlinjer (Bilaga 2).</w:t>
+      </w:r>
+      <w:r>
+        <w:rPr>
+          <w:lang w:val="sv-SE"/>
+        </w:rPr>
+        <w:t>”</w:t>
       </w:r>
     </w:p>
     <w:p>
@@ -3323,7 +3491,21 @@
           <w:u w:val="single"/>
           <w:lang w:val="sv-SE"/>
         </w:rPr>
-        <w:t>Linje 196-198</w:t>
+        <w:t>Linje 194</w:t>
+      </w:r>
+      <w:r>
+        <w:rPr>
+          <w:u w:val="single"/>
+          <w:lang w:val="sv-SE"/>
+        </w:rPr>
+        <w:t>-19</w:t>
+      </w:r>
+      <w:r>
+        <w:rPr>
+          <w:u w:val="single"/>
+          <w:lang w:val="sv-SE"/>
+        </w:rPr>
+        <w:t>7</w:t>
       </w:r>
     </w:p>
     <w:p>
@@ -3470,14 +3652,21 @@
           <w:u w:val="single"/>
           <w:lang w:val="sv-SE"/>
         </w:rPr>
-        <w:t>Linje 202-20</w:t>
-      </w:r>
-      <w:r>
-        <w:rPr>
-          <w:u w:val="single"/>
-          <w:lang w:val="sv-SE"/>
-        </w:rPr>
-        <w:t>3</w:t>
+        <w:t>Linje 200</w:t>
+      </w:r>
+      <w:r>
+        <w:rPr>
+          <w:u w:val="single"/>
+          <w:lang w:val="sv-SE"/>
+        </w:rPr>
+        <w:t>-20</w:t>
+      </w:r>
+      <w:r>
+        <w:rPr>
+          <w:u w:val="single"/>
+          <w:lang w:val="sv-SE"/>
+        </w:rPr>
+        <w:t>2</w:t>
       </w:r>
     </w:p>
     <w:p>
@@ -3567,8 +3756,14 @@
     </w:p>
     <w:p>
       <w:pPr>
-        <w:rPr>
-          <w:lang w:val="sv-SE"/>
+        <w:tabs>
+          <w:tab w:val="left" w:pos="1134"/>
+        </w:tabs>
+        <w:spacing w:line="276" w:lineRule="auto"/>
+        <w:jc w:val="both"/>
+        <w:rPr>
+          <w:rFonts w:eastAsia="Times New Roman" w:cs="Times New Roman"/>
+          <w:lang w:eastAsia="sv-SE"/>
         </w:rPr>
       </w:pPr>
       <w:r>
@@ -3588,7 +3783,14 @@
           <w:rFonts w:eastAsia="Times New Roman" w:cs="Times New Roman"/>
           <w:lang w:val="sv-SE" w:eastAsia="sv-SE"/>
         </w:rPr>
-        <w:t>Poängen från utvärderingen sammanställdes för varje av de tidigare kurserna uppdelade utefter DIM’s faser/element.</w:t>
+        <w:t>Poängen från utvärderingen sammanställdes för samtliga av de tidigare kurserna uppdelade utefter DIM’s faser o</w:t>
+      </w:r>
+      <w:r>
+        <w:rPr>
+          <w:rFonts w:eastAsia="Times New Roman" w:cs="Times New Roman"/>
+          <w:lang w:val="sv-SE" w:eastAsia="sv-SE"/>
+        </w:rPr>
+        <w:t>ch element.</w:t>
       </w:r>
       <w:r>
         <w:rPr>

</xml_diff>